<commit_message>
remove unnecessary parts for request, add in older APS datasets, configure align function to current task, produce excel output of estimates
</commit_message>
<xml_diff>
--- a/Documentation.docx
+++ b/Documentation.docx
@@ -1161,8 +1161,8 @@
 </file>
 
 <file path=customXml/item3.xml><?xml version="1.0" encoding="utf-8"?>
-<ct:contentTypeSchema xmlns:ct="http://schemas.microsoft.com/office/2006/metadata/contentType" xmlns:ma="http://schemas.microsoft.com/office/2006/metadata/properties/metaAttributes" ct:_="" ma:_="" ma:contentTypeName="Document" ma:contentTypeID="0x010100535EDF9DD8DBB143AE8CD71BDB6B0E3B" ma:contentTypeVersion="15" ma:contentTypeDescription="Create a new document." ma:contentTypeScope="" ma:versionID="f6f28cdb5a9692a6c52c88c0d72e532e">
-  <xsd:schema xmlns:xsd="http://www.w3.org/2001/XMLSchema" xmlns:xs="http://www.w3.org/2001/XMLSchema" xmlns:p="http://schemas.microsoft.com/office/2006/metadata/properties" xmlns:ns2="7fc9ebc1-6786-4aad-aee1-fdcde6e01ff9" xmlns:ns3="fd7425d0-09b7-49b7-b351-1ad2162dc0d7" targetNamespace="http://schemas.microsoft.com/office/2006/metadata/properties" ma:root="true" ma:fieldsID="d5bf8c08f73f601645ffb79004a62600" ns2:_="" ns3:_="">
+<ct:contentTypeSchema xmlns:ct="http://schemas.microsoft.com/office/2006/metadata/contentType" xmlns:ma="http://schemas.microsoft.com/office/2006/metadata/properties/metaAttributes" ct:_="" ma:_="" ma:contentTypeName="Document" ma:contentTypeID="0x010100535EDF9DD8DBB143AE8CD71BDB6B0E3B" ma:contentTypeVersion="17" ma:contentTypeDescription="Create a new document." ma:contentTypeScope="" ma:versionID="33462633aa9ec6406baeb2fd77ebac2e">
+  <xsd:schema xmlns:xsd="http://www.w3.org/2001/XMLSchema" xmlns:xs="http://www.w3.org/2001/XMLSchema" xmlns:p="http://schemas.microsoft.com/office/2006/metadata/properties" xmlns:ns2="7fc9ebc1-6786-4aad-aee1-fdcde6e01ff9" xmlns:ns3="fd7425d0-09b7-49b7-b351-1ad2162dc0d7" targetNamespace="http://schemas.microsoft.com/office/2006/metadata/properties" ma:root="true" ma:fieldsID="e897149b951a6eb661c3e650e6e47149" ns2:_="" ns3:_="">
     <xsd:import namespace="7fc9ebc1-6786-4aad-aee1-fdcde6e01ff9"/>
     <xsd:import namespace="fd7425d0-09b7-49b7-b351-1ad2162dc0d7"/>
     <xsd:element name="properties">
@@ -1185,6 +1185,8 @@
                 <xsd:element ref="ns2:MediaLengthInSeconds" minOccurs="0"/>
                 <xsd:element ref="ns2:lcf76f155ced4ddcb4097134ff3c332f" minOccurs="0"/>
                 <xsd:element ref="ns3:TaxCatchAll" minOccurs="0"/>
+                <xsd:element ref="ns2:MediaServiceLocation" minOccurs="0"/>
+                <xsd:element ref="ns2:MediaServiceObjectDetectorVersions" minOccurs="0"/>
               </xsd:all>
             </xsd:complexType>
           </xsd:element>
@@ -1255,6 +1257,16 @@
           <xsd:element ref="pc:Terms" minOccurs="0" maxOccurs="1"/>
         </xsd:sequence>
       </xsd:complexType>
+    </xsd:element>
+    <xsd:element name="MediaServiceLocation" ma:index="23" nillable="true" ma:displayName="Location" ma:description="" ma:indexed="true" ma:internalName="MediaServiceLocation" ma:readOnly="true">
+      <xsd:simpleType>
+        <xsd:restriction base="dms:Text"/>
+      </xsd:simpleType>
+    </xsd:element>
+    <xsd:element name="MediaServiceObjectDetectorVersions" ma:index="24" nillable="true" ma:displayName="MediaServiceObjectDetectorVersions" ma:description="" ma:hidden="true" ma:indexed="true" ma:internalName="MediaServiceObjectDetectorVersions" ma:readOnly="true">
+      <xsd:simpleType>
+        <xsd:restriction base="dms:Text"/>
+      </xsd:simpleType>
     </xsd:element>
   </xsd:schema>
   <xsd:schema xmlns:xsd="http://www.w3.org/2001/XMLSchema" xmlns:xs="http://www.w3.org/2001/XMLSchema" xmlns:dms="http://schemas.microsoft.com/office/2006/documentManagement/types" xmlns:pc="http://schemas.microsoft.com/office/infopath/2007/PartnerControls" targetNamespace="fd7425d0-09b7-49b7-b351-1ad2162dc0d7" elementFormDefault="qualified">
@@ -1421,22 +1433,7 @@
 </file>
 
 <file path=customXml/itemProps3.xml><?xml version="1.0" encoding="utf-8"?>
-<ds:datastoreItem xmlns:ds="http://schemas.openxmlformats.org/officeDocument/2006/customXml" ds:itemID="{AE39ECB0-3AC1-4228-AD3C-CBEECEE2FB11}">
-  <ds:schemaRefs>
-    <ds:schemaRef ds:uri="http://schemas.microsoft.com/office/2006/metadata/contentType"/>
-    <ds:schemaRef ds:uri="http://schemas.microsoft.com/office/2006/metadata/properties/metaAttributes"/>
-    <ds:schemaRef ds:uri="http://www.w3.org/2001/XMLSchema"/>
-    <ds:schemaRef ds:uri="http://schemas.microsoft.com/office/2006/metadata/properties"/>
-    <ds:schemaRef ds:uri="7fc9ebc1-6786-4aad-aee1-fdcde6e01ff9"/>
-    <ds:schemaRef ds:uri="fd7425d0-09b7-49b7-b351-1ad2162dc0d7"/>
-    <ds:schemaRef ds:uri="http://schemas.microsoft.com/office/2006/documentManagement/types"/>
-    <ds:schemaRef ds:uri="http://schemas.microsoft.com/office/infopath/2007/PartnerControls"/>
-    <ds:schemaRef ds:uri="http://schemas.openxmlformats.org/package/2006/metadata/core-properties"/>
-    <ds:schemaRef ds:uri="http://purl.org/dc/elements/1.1/"/>
-    <ds:schemaRef ds:uri="http://purl.org/dc/terms/"/>
-    <ds:schemaRef ds:uri="http://schemas.microsoft.com/internal/obd"/>
-  </ds:schemaRefs>
-</ds:datastoreItem>
+<ds:datastoreItem xmlns:ds="http://schemas.openxmlformats.org/officeDocument/2006/customXml" ds:itemID="{304D322A-4D4D-44DB-954C-17F9A8448BD0}"/>
 </file>
 
 <file path=customXml/itemProps4.xml><?xml version="1.0" encoding="utf-8"?>

</xml_diff>

<commit_message>
final changes to codes to produce unemp stats for ethnic groups
</commit_message>
<xml_diff>
--- a/Documentation.docx
+++ b/Documentation.docx
@@ -1161,8 +1161,8 @@
 </file>
 
 <file path=customXml/item3.xml><?xml version="1.0" encoding="utf-8"?>
-<ct:contentTypeSchema xmlns:ct="http://schemas.microsoft.com/office/2006/metadata/contentType" xmlns:ma="http://schemas.microsoft.com/office/2006/metadata/properties/metaAttributes" ct:_="" ma:_="" ma:contentTypeName="Document" ma:contentTypeID="0x010100535EDF9DD8DBB143AE8CD71BDB6B0E3B" ma:contentTypeVersion="15" ma:contentTypeDescription="Create a new document." ma:contentTypeScope="" ma:versionID="f6f28cdb5a9692a6c52c88c0d72e532e">
-  <xsd:schema xmlns:xsd="http://www.w3.org/2001/XMLSchema" xmlns:xs="http://www.w3.org/2001/XMLSchema" xmlns:p="http://schemas.microsoft.com/office/2006/metadata/properties" xmlns:ns2="7fc9ebc1-6786-4aad-aee1-fdcde6e01ff9" xmlns:ns3="fd7425d0-09b7-49b7-b351-1ad2162dc0d7" targetNamespace="http://schemas.microsoft.com/office/2006/metadata/properties" ma:root="true" ma:fieldsID="d5bf8c08f73f601645ffb79004a62600" ns2:_="" ns3:_="">
+<ct:contentTypeSchema xmlns:ct="http://schemas.microsoft.com/office/2006/metadata/contentType" xmlns:ma="http://schemas.microsoft.com/office/2006/metadata/properties/metaAttributes" ct:_="" ma:_="" ma:contentTypeName="Document" ma:contentTypeID="0x010100535EDF9DD8DBB143AE8CD71BDB6B0E3B" ma:contentTypeVersion="17" ma:contentTypeDescription="Create a new document." ma:contentTypeScope="" ma:versionID="33462633aa9ec6406baeb2fd77ebac2e">
+  <xsd:schema xmlns:xsd="http://www.w3.org/2001/XMLSchema" xmlns:xs="http://www.w3.org/2001/XMLSchema" xmlns:p="http://schemas.microsoft.com/office/2006/metadata/properties" xmlns:ns2="7fc9ebc1-6786-4aad-aee1-fdcde6e01ff9" xmlns:ns3="fd7425d0-09b7-49b7-b351-1ad2162dc0d7" targetNamespace="http://schemas.microsoft.com/office/2006/metadata/properties" ma:root="true" ma:fieldsID="e897149b951a6eb661c3e650e6e47149" ns2:_="" ns3:_="">
     <xsd:import namespace="7fc9ebc1-6786-4aad-aee1-fdcde6e01ff9"/>
     <xsd:import namespace="fd7425d0-09b7-49b7-b351-1ad2162dc0d7"/>
     <xsd:element name="properties">
@@ -1185,6 +1185,8 @@
                 <xsd:element ref="ns2:MediaLengthInSeconds" minOccurs="0"/>
                 <xsd:element ref="ns2:lcf76f155ced4ddcb4097134ff3c332f" minOccurs="0"/>
                 <xsd:element ref="ns3:TaxCatchAll" minOccurs="0"/>
+                <xsd:element ref="ns2:MediaServiceLocation" minOccurs="0"/>
+                <xsd:element ref="ns2:MediaServiceObjectDetectorVersions" minOccurs="0"/>
               </xsd:all>
             </xsd:complexType>
           </xsd:element>
@@ -1255,6 +1257,16 @@
           <xsd:element ref="pc:Terms" minOccurs="0" maxOccurs="1"/>
         </xsd:sequence>
       </xsd:complexType>
+    </xsd:element>
+    <xsd:element name="MediaServiceLocation" ma:index="23" nillable="true" ma:displayName="Location" ma:description="" ma:indexed="true" ma:internalName="MediaServiceLocation" ma:readOnly="true">
+      <xsd:simpleType>
+        <xsd:restriction base="dms:Text"/>
+      </xsd:simpleType>
+    </xsd:element>
+    <xsd:element name="MediaServiceObjectDetectorVersions" ma:index="24" nillable="true" ma:displayName="MediaServiceObjectDetectorVersions" ma:description="" ma:hidden="true" ma:indexed="true" ma:internalName="MediaServiceObjectDetectorVersions" ma:readOnly="true">
+      <xsd:simpleType>
+        <xsd:restriction base="dms:Text"/>
+      </xsd:simpleType>
     </xsd:element>
   </xsd:schema>
   <xsd:schema xmlns:xsd="http://www.w3.org/2001/XMLSchema" xmlns:xs="http://www.w3.org/2001/XMLSchema" xmlns:dms="http://schemas.microsoft.com/office/2006/documentManagement/types" xmlns:pc="http://schemas.microsoft.com/office/infopath/2007/PartnerControls" targetNamespace="fd7425d0-09b7-49b7-b351-1ad2162dc0d7" elementFormDefault="qualified">
@@ -1421,22 +1433,7 @@
 </file>
 
 <file path=customXml/itemProps3.xml><?xml version="1.0" encoding="utf-8"?>
-<ds:datastoreItem xmlns:ds="http://schemas.openxmlformats.org/officeDocument/2006/customXml" ds:itemID="{AE39ECB0-3AC1-4228-AD3C-CBEECEE2FB11}">
-  <ds:schemaRefs>
-    <ds:schemaRef ds:uri="http://schemas.microsoft.com/office/2006/metadata/contentType"/>
-    <ds:schemaRef ds:uri="http://schemas.microsoft.com/office/2006/metadata/properties/metaAttributes"/>
-    <ds:schemaRef ds:uri="http://www.w3.org/2001/XMLSchema"/>
-    <ds:schemaRef ds:uri="http://schemas.microsoft.com/office/2006/metadata/properties"/>
-    <ds:schemaRef ds:uri="7fc9ebc1-6786-4aad-aee1-fdcde6e01ff9"/>
-    <ds:schemaRef ds:uri="fd7425d0-09b7-49b7-b351-1ad2162dc0d7"/>
-    <ds:schemaRef ds:uri="http://schemas.microsoft.com/office/2006/documentManagement/types"/>
-    <ds:schemaRef ds:uri="http://schemas.microsoft.com/office/infopath/2007/PartnerControls"/>
-    <ds:schemaRef ds:uri="http://schemas.openxmlformats.org/package/2006/metadata/core-properties"/>
-    <ds:schemaRef ds:uri="http://purl.org/dc/elements/1.1/"/>
-    <ds:schemaRef ds:uri="http://purl.org/dc/terms/"/>
-    <ds:schemaRef ds:uri="http://schemas.microsoft.com/internal/obd"/>
-  </ds:schemaRefs>
-</ds:datastoreItem>
+<ds:datastoreItem xmlns:ds="http://schemas.openxmlformats.org/officeDocument/2006/customXml" ds:itemID="{304D322A-4D4D-44DB-954C-17F9A8448BD0}"/>
 </file>
 
 <file path=customXml/itemProps4.xml><?xml version="1.0" encoding="utf-8"?>

</xml_diff>